<commit_message>
Add Figma, Arhitecture and UserStories document fix
Commiting changes and adding new files
</commit_message>
<xml_diff>
--- a/ProiectPWEB_GitHub/PWEB_Documente/User Stories.docx
+++ b/ProiectPWEB_GitHub/PWEB_Documente/User Stories.docx
@@ -62,7 +62,21 @@
           <w:sz w:val="24"/>
           <w:szCs w:val="24"/>
         </w:rPr>
-        <w:t xml:space="preserve">As an administrator I would like to be able to write and post news articles. I will provide a title for the </w:t>
+        <w:t>As an administrator</w:t>
+      </w:r>
+      <w:r>
+        <w:rPr>
+          <w:sz w:val="24"/>
+          <w:szCs w:val="24"/>
+        </w:rPr>
+        <w:t>,</w:t>
+      </w:r>
+      <w:r>
+        <w:rPr>
+          <w:sz w:val="24"/>
+          <w:szCs w:val="24"/>
+        </w:rPr>
+        <w:t xml:space="preserve"> I would like to be able to write and post news articles. I will provide a title for the </w:t>
       </w:r>
       <w:proofErr w:type="gramStart"/>
       <w:r>
@@ -93,7 +107,21 @@
           <w:sz w:val="24"/>
           <w:szCs w:val="24"/>
         </w:rPr>
-        <w:t xml:space="preserve">As an administrator I would like to view all the news articles that have been posted in our website and be able to delete older ones. The articles </w:t>
+        <w:t>As an administrator</w:t>
+      </w:r>
+      <w:r>
+        <w:rPr>
+          <w:sz w:val="24"/>
+          <w:szCs w:val="24"/>
+        </w:rPr>
+        <w:t>,</w:t>
+      </w:r>
+      <w:r>
+        <w:rPr>
+          <w:sz w:val="24"/>
+          <w:szCs w:val="24"/>
+        </w:rPr>
+        <w:t xml:space="preserve"> I would like to view all the news articles that have been posted in our website and be able to delete older ones. The articles </w:t>
       </w:r>
       <w:r>
         <w:rPr>
@@ -131,7 +159,35 @@
           <w:sz w:val="24"/>
           <w:szCs w:val="24"/>
         </w:rPr>
-        <w:t xml:space="preserve">As an administrator I would like to post short information about safe locations in our country. I will provide an address or general location then </w:t>
+        <w:t>As an administrator</w:t>
+      </w:r>
+      <w:r>
+        <w:rPr>
+          <w:sz w:val="24"/>
+          <w:szCs w:val="24"/>
+        </w:rPr>
+        <w:t>,</w:t>
+      </w:r>
+      <w:r>
+        <w:rPr>
+          <w:sz w:val="24"/>
+          <w:szCs w:val="24"/>
+        </w:rPr>
+        <w:t xml:space="preserve"> I would like to post short information about safe locations in our country. I will provide an address or general location then </w:t>
+      </w:r>
+      <w:r>
+        <w:rPr>
+          <w:sz w:val="24"/>
+          <w:szCs w:val="24"/>
+        </w:rPr>
+        <w:t>I</w:t>
+      </w:r>
+      <w:r>
+        <w:rPr>
+          <w:sz w:val="24"/>
+          <w:szCs w:val="24"/>
+        </w:rPr>
+        <w:t xml:space="preserve"> would also like to tell the users of our platform what does this location is for such as a </w:t>
       </w:r>
       <w:proofErr w:type="spellStart"/>
       <w:r>
@@ -139,6 +195,203 @@
           <w:sz w:val="24"/>
           <w:szCs w:val="24"/>
         </w:rPr>
+        <w:t>bombshelter</w:t>
+      </w:r>
+      <w:proofErr w:type="spellEnd"/>
+      <w:r>
+        <w:rPr>
+          <w:sz w:val="24"/>
+          <w:szCs w:val="24"/>
+        </w:rPr>
+        <w:t xml:space="preserve"> or medical care center.</w:t>
+      </w:r>
+    </w:p>
+    <w:p>
+      <w:pPr>
+        <w:rPr>
+          <w:sz w:val="24"/>
+          <w:szCs w:val="24"/>
+        </w:rPr>
+      </w:pPr>
+      <w:r>
+        <w:rPr>
+          <w:sz w:val="24"/>
+          <w:szCs w:val="24"/>
+        </w:rPr>
+        <w:t>As an administrator</w:t>
+      </w:r>
+      <w:r>
+        <w:rPr>
+          <w:sz w:val="24"/>
+          <w:szCs w:val="24"/>
+        </w:rPr>
+        <w:t>,</w:t>
+      </w:r>
+      <w:r>
+        <w:rPr>
+          <w:sz w:val="24"/>
+          <w:szCs w:val="24"/>
+        </w:rPr>
+        <w:t xml:space="preserve"> I would like to view all the safe locations and their details and also be able to remove them.</w:t>
+      </w:r>
+    </w:p>
+    <w:p>
+      <w:pPr>
+        <w:rPr>
+          <w:sz w:val="24"/>
+          <w:szCs w:val="24"/>
+        </w:rPr>
+      </w:pPr>
+      <w:r>
+        <w:rPr>
+          <w:sz w:val="24"/>
+          <w:szCs w:val="24"/>
+        </w:rPr>
+        <w:t>As an administrator</w:t>
+      </w:r>
+      <w:r>
+        <w:rPr>
+          <w:sz w:val="24"/>
+          <w:szCs w:val="24"/>
+        </w:rPr>
+        <w:t>,</w:t>
+      </w:r>
+      <w:r>
+        <w:rPr>
+          <w:sz w:val="24"/>
+          <w:szCs w:val="24"/>
+        </w:rPr>
+        <w:t xml:space="preserve"> I would like to provide information about ongoing fundraisers in our country that are helping people with our war conflict.</w:t>
+      </w:r>
+      <w:r>
+        <w:rPr>
+          <w:sz w:val="24"/>
+          <w:szCs w:val="24"/>
+        </w:rPr>
+        <w:t xml:space="preserve"> I would like to be able to provide information about fundraisers such as their title, a few details, the recipient and the bank account where you can send money.</w:t>
+      </w:r>
+    </w:p>
+    <w:p>
+      <w:pPr>
+        <w:rPr>
+          <w:sz w:val="24"/>
+          <w:szCs w:val="24"/>
+        </w:rPr>
+      </w:pPr>
+      <w:r>
+        <w:rPr>
+          <w:sz w:val="24"/>
+          <w:szCs w:val="24"/>
+        </w:rPr>
+        <w:t>As an administrator</w:t>
+      </w:r>
+      <w:r>
+        <w:rPr>
+          <w:sz w:val="24"/>
+          <w:szCs w:val="24"/>
+        </w:rPr>
+        <w:t>,</w:t>
+      </w:r>
+      <w:r>
+        <w:rPr>
+          <w:sz w:val="24"/>
+          <w:szCs w:val="24"/>
+        </w:rPr>
+        <w:t xml:space="preserve"> I would like to be able to manage the fundraisers list and be able to delete fundraisers from our database after they have ended.</w:t>
+      </w:r>
+    </w:p>
+    <w:p>
+      <w:pPr>
+        <w:rPr>
+          <w:sz w:val="24"/>
+          <w:szCs w:val="24"/>
+        </w:rPr>
+      </w:pPr>
+      <w:r>
+        <w:rPr>
+          <w:sz w:val="24"/>
+          <w:szCs w:val="24"/>
+        </w:rPr>
+        <w:t>As an administrator</w:t>
+      </w:r>
+      <w:r>
+        <w:rPr>
+          <w:sz w:val="24"/>
+          <w:szCs w:val="24"/>
+        </w:rPr>
+        <w:t>,</w:t>
+      </w:r>
+      <w:r>
+        <w:rPr>
+          <w:sz w:val="24"/>
+          <w:szCs w:val="24"/>
+        </w:rPr>
+        <w:t xml:space="preserve"> I would like to be able to post a list of alerts where we would provide a quick descriptive title about the alert and some details about it.</w:t>
+      </w:r>
+    </w:p>
+    <w:p>
+      <w:pPr>
+        <w:rPr>
+          <w:sz w:val="24"/>
+          <w:szCs w:val="24"/>
+        </w:rPr>
+      </w:pPr>
+      <w:r>
+        <w:rPr>
+          <w:sz w:val="24"/>
+          <w:szCs w:val="24"/>
+        </w:rPr>
+        <w:t>As an administrator</w:t>
+      </w:r>
+      <w:r>
+        <w:rPr>
+          <w:sz w:val="24"/>
+          <w:szCs w:val="24"/>
+        </w:rPr>
+        <w:t>,</w:t>
+      </w:r>
+      <w:r>
+        <w:rPr>
+          <w:sz w:val="24"/>
+          <w:szCs w:val="24"/>
+        </w:rPr>
+        <w:t xml:space="preserve"> I would like to be able to remove old alerts after the threat has passed.</w:t>
+      </w:r>
+    </w:p>
+    <w:p>
+      <w:pPr>
+        <w:rPr>
+          <w:sz w:val="24"/>
+          <w:szCs w:val="24"/>
+        </w:rPr>
+      </w:pPr>
+      <w:r>
+        <w:rPr>
+          <w:sz w:val="24"/>
+          <w:szCs w:val="24"/>
+        </w:rPr>
+        <w:t>As an administrator</w:t>
+      </w:r>
+      <w:r>
+        <w:rPr>
+          <w:sz w:val="24"/>
+          <w:szCs w:val="24"/>
+        </w:rPr>
+        <w:t>,</w:t>
+      </w:r>
+      <w:r>
+        <w:rPr>
+          <w:sz w:val="24"/>
+          <w:szCs w:val="24"/>
+        </w:rPr>
+        <w:t xml:space="preserve"> I would like to have a page where </w:t>
+      </w:r>
+      <w:proofErr w:type="spellStart"/>
+      <w:r>
+        <w:rPr>
+          <w:sz w:val="24"/>
+          <w:szCs w:val="24"/>
+        </w:rPr>
         <w:t>i</w:t>
       </w:r>
       <w:proofErr w:type="spellEnd"/>
@@ -147,7 +400,22 @@
           <w:sz w:val="24"/>
           <w:szCs w:val="24"/>
         </w:rPr>
-        <w:t xml:space="preserve"> would also like to tell the users of our platform what does this location is for such as a </w:t>
+        <w:t xml:space="preserve"> can read and view requests and feedback from our users. I would like to be able to see the email address of the user that sent it, the request form they sent (they can provide their name but it’s not necessary). I would also like to see the unique ID of our 3</w:t>
+      </w:r>
+      <w:r>
+        <w:rPr>
+          <w:sz w:val="24"/>
+          <w:szCs w:val="24"/>
+          <w:vertAlign w:val="superscript"/>
+        </w:rPr>
+        <w:t>rd</w:t>
+      </w:r>
+      <w:r>
+        <w:rPr>
+          <w:sz w:val="24"/>
+          <w:szCs w:val="24"/>
+        </w:rPr>
+        <w:t xml:space="preserve"> party account management </w:t>
       </w:r>
       <w:proofErr w:type="spellStart"/>
       <w:r>
@@ -155,7 +423,7 @@
           <w:sz w:val="24"/>
           <w:szCs w:val="24"/>
         </w:rPr>
-        <w:t>bombshelter</w:t>
+        <w:t>api</w:t>
       </w:r>
       <w:proofErr w:type="spellEnd"/>
       <w:r>
@@ -163,150 +431,6 @@
           <w:sz w:val="24"/>
           <w:szCs w:val="24"/>
         </w:rPr>
-        <w:t xml:space="preserve"> or medical care center.</w:t>
-      </w:r>
-    </w:p>
-    <w:p>
-      <w:pPr>
-        <w:rPr>
-          <w:sz w:val="24"/>
-          <w:szCs w:val="24"/>
-        </w:rPr>
-      </w:pPr>
-      <w:r>
-        <w:rPr>
-          <w:sz w:val="24"/>
-          <w:szCs w:val="24"/>
-        </w:rPr>
-        <w:t>As an administrator I would like to view all the safe locations and their details and also be able to remove them.</w:t>
-      </w:r>
-    </w:p>
-    <w:p>
-      <w:pPr>
-        <w:rPr>
-          <w:sz w:val="24"/>
-          <w:szCs w:val="24"/>
-        </w:rPr>
-      </w:pPr>
-      <w:r>
-        <w:rPr>
-          <w:sz w:val="24"/>
-          <w:szCs w:val="24"/>
-        </w:rPr>
-        <w:t>As an administrator I would like to provide information about ongoing fundraisers in our country that are helping people with our war conflict.</w:t>
-      </w:r>
-      <w:r>
-        <w:rPr>
-          <w:sz w:val="24"/>
-          <w:szCs w:val="24"/>
-        </w:rPr>
-        <w:t xml:space="preserve"> I would like to be able to provide information about fundraisers such as their title, a few details, the recipient and the bank account where you can send money.</w:t>
-      </w:r>
-    </w:p>
-    <w:p>
-      <w:pPr>
-        <w:rPr>
-          <w:sz w:val="24"/>
-          <w:szCs w:val="24"/>
-        </w:rPr>
-      </w:pPr>
-      <w:r>
-        <w:rPr>
-          <w:sz w:val="24"/>
-          <w:szCs w:val="24"/>
-        </w:rPr>
-        <w:t>As an administrator I would like to be able to manage the fundraisers list and be able to delete fundraisers from our database after they have ended.</w:t>
-      </w:r>
-    </w:p>
-    <w:p>
-      <w:pPr>
-        <w:rPr>
-          <w:sz w:val="24"/>
-          <w:szCs w:val="24"/>
-        </w:rPr>
-      </w:pPr>
-      <w:r>
-        <w:rPr>
-          <w:sz w:val="24"/>
-          <w:szCs w:val="24"/>
-        </w:rPr>
-        <w:t>As an administrator I would like to be able to post a list of alerts where we would provide a quick descriptive title about the alert and some details about it.</w:t>
-      </w:r>
-    </w:p>
-    <w:p>
-      <w:pPr>
-        <w:rPr>
-          <w:sz w:val="24"/>
-          <w:szCs w:val="24"/>
-        </w:rPr>
-      </w:pPr>
-      <w:r>
-        <w:rPr>
-          <w:sz w:val="24"/>
-          <w:szCs w:val="24"/>
-        </w:rPr>
-        <w:t>As an administrator I would like to be able to remove old alerts after the threat has passed.</w:t>
-      </w:r>
-    </w:p>
-    <w:p>
-      <w:pPr>
-        <w:rPr>
-          <w:sz w:val="24"/>
-          <w:szCs w:val="24"/>
-        </w:rPr>
-      </w:pPr>
-      <w:r>
-        <w:rPr>
-          <w:sz w:val="24"/>
-          <w:szCs w:val="24"/>
-        </w:rPr>
-        <w:t xml:space="preserve">As an administrator I would like to have a page where </w:t>
-      </w:r>
-      <w:proofErr w:type="spellStart"/>
-      <w:r>
-        <w:rPr>
-          <w:sz w:val="24"/>
-          <w:szCs w:val="24"/>
-        </w:rPr>
-        <w:t>i</w:t>
-      </w:r>
-      <w:proofErr w:type="spellEnd"/>
-      <w:r>
-        <w:rPr>
-          <w:sz w:val="24"/>
-          <w:szCs w:val="24"/>
-        </w:rPr>
-        <w:t xml:space="preserve"> can read and view requests and feedback from our users. I would like to be able to see the email address of the user that sent it, the request form they sent (they can provide their name but it’s not necessary). I would also like to see the unique ID of our 3</w:t>
-      </w:r>
-      <w:r>
-        <w:rPr>
-          <w:sz w:val="24"/>
-          <w:szCs w:val="24"/>
-          <w:vertAlign w:val="superscript"/>
-        </w:rPr>
-        <w:t>rd</w:t>
-      </w:r>
-      <w:r>
-        <w:rPr>
-          <w:sz w:val="24"/>
-          <w:szCs w:val="24"/>
-        </w:rPr>
-        <w:t xml:space="preserve"> party account management </w:t>
-      </w:r>
-      <w:proofErr w:type="spellStart"/>
-      <w:r>
-        <w:rPr>
-          <w:sz w:val="24"/>
-          <w:szCs w:val="24"/>
-        </w:rPr>
-        <w:t>api</w:t>
-      </w:r>
-      <w:proofErr w:type="spellEnd"/>
-      <w:r>
-        <w:rPr>
-          <w:sz w:val="24"/>
-          <w:szCs w:val="24"/>
-        </w:rPr>
         <w:t xml:space="preserve"> and the users can also provide a telephone number where we would contact them.</w:t>
       </w:r>
     </w:p>
@@ -322,7 +446,36 @@
           <w:sz w:val="24"/>
           <w:szCs w:val="24"/>
         </w:rPr>
-        <w:t>As an administrator I would like to be able to quickly see some information about my account.</w:t>
+        <w:t>As an administrator, I would like to see contact details about the platform.</w:t>
+      </w:r>
+    </w:p>
+    <w:p>
+      <w:pPr>
+        <w:rPr>
+          <w:sz w:val="24"/>
+          <w:szCs w:val="24"/>
+        </w:rPr>
+      </w:pPr>
+      <w:r>
+        <w:rPr>
+          <w:sz w:val="24"/>
+          <w:szCs w:val="24"/>
+        </w:rPr>
+        <w:t>As an administrator</w:t>
+      </w:r>
+      <w:r>
+        <w:rPr>
+          <w:sz w:val="24"/>
+          <w:szCs w:val="24"/>
+        </w:rPr>
+        <w:t>,</w:t>
+      </w:r>
+      <w:r>
+        <w:rPr>
+          <w:sz w:val="24"/>
+          <w:szCs w:val="24"/>
+        </w:rPr>
+        <w:t xml:space="preserve"> I would like to be able to quickly see some information about my account.</w:t>
       </w:r>
     </w:p>
     <w:p>
@@ -345,7 +498,6 @@
           <w:sz w:val="32"/>
           <w:szCs w:val="32"/>
         </w:rPr>
-        <w:lastRenderedPageBreak/>
         <w:t>User Stories Users</w:t>
       </w:r>
     </w:p>
@@ -467,6 +619,51 @@
           <w:szCs w:val="24"/>
         </w:rPr>
         <w:t>As a user, I would like to be able to send feedback or requests to the admins of the platform.</w:t>
+      </w:r>
+    </w:p>
+    <w:p>
+      <w:pPr>
+        <w:rPr>
+          <w:sz w:val="24"/>
+          <w:szCs w:val="24"/>
+        </w:rPr>
+      </w:pPr>
+      <w:r>
+        <w:rPr>
+          <w:sz w:val="24"/>
+          <w:szCs w:val="24"/>
+        </w:rPr>
+        <w:t xml:space="preserve">As </w:t>
+      </w:r>
+      <w:proofErr w:type="spellStart"/>
+      <w:r>
+        <w:rPr>
+          <w:sz w:val="24"/>
+          <w:szCs w:val="24"/>
+        </w:rPr>
+        <w:t>a</w:t>
+      </w:r>
+      <w:proofErr w:type="spellEnd"/>
+      <w:r>
+        <w:rPr>
+          <w:sz w:val="24"/>
+          <w:szCs w:val="24"/>
+        </w:rPr>
+        <w:t xml:space="preserve"> </w:t>
+      </w:r>
+      <w:r>
+        <w:rPr>
+          <w:sz w:val="24"/>
+          <w:szCs w:val="24"/>
+        </w:rPr>
+        <w:t>user,</w:t>
+      </w:r>
+      <w:r>
+        <w:rPr>
+          <w:sz w:val="24"/>
+          <w:szCs w:val="24"/>
+        </w:rPr>
+        <w:t xml:space="preserve"> I would like to see contact details about the platform.</w:t>
       </w:r>
     </w:p>
     <w:p>

</xml_diff>